<commit_message>
modify the paragraphs to make the title bold on each section
</commit_message>
<xml_diff>
--- a/working_files/budget.docx
+++ b/working_files/budget.docx
@@ -4,67 +4,145 @@
   <w:body>
     <w:p>
       <w:r>
-        <w:t>Project title: M365 Monthly Release</w:t>
+        <w:rPr>
+          <w:b/>
+        </w:rPr>
+        <w:t>Project Title</w:t>
+      </w:r>
+      <w:r>
+        <w:t>: M365 Monthly Release</w:t>
       </w:r>
     </w:p>
     <w:p>
       <w:r>
-        <w:t>Project description: Move to M365 for monthly releases so that we can enable copilot for the business</w:t>
+        <w:rPr>
+          <w:b/>
+        </w:rPr>
+        <w:t>Project Description</w:t>
+      </w:r>
+      <w:r>
+        <w:t>: Move to M365 for monthly releases so that we can enable copilot for the business</w:t>
       </w:r>
     </w:p>
     <w:p>
       <w:r>
-        <w:t>Business driver: Feature Release</w:t>
+        <w:rPr>
+          <w:b/>
+        </w:rPr>
+        <w:t>Business Driver</w:t>
+      </w:r>
+      <w:r>
+        <w:t>: Feature Release</w:t>
       </w:r>
     </w:p>
     <w:p>
       <w:r>
-        <w:t>Business value: Allows for use of Copilot in M365 products, which cannot be enabled or used by customers until we move to montly releases</w:t>
+        <w:rPr>
+          <w:b/>
+        </w:rPr>
+        <w:t>Business Value</w:t>
+      </w:r>
+      <w:r>
+        <w:t>: Allows for use of Copilot in M365 products, which cannot be enabled or used by customers until we move to montly releases</w:t>
       </w:r>
     </w:p>
     <w:p>
       <w:r>
-        <w:t>Business risk: Without copilot for M365 customers will continue to write documents manually, wasting time on first drafts which would otherwise be more easily written for them.</w:t>
+        <w:rPr>
+          <w:b/>
+        </w:rPr>
+        <w:t>Business Risk</w:t>
+      </w:r>
+      <w:r>
+        <w:t>: Without copilot for M365 customers will continue to write documents manually, wasting time on first drafts which would otherwise be more easily written for them.</w:t>
       </w:r>
     </w:p>
     <w:p>
       <w:r>
-        <w:t>Budget expense: 0</w:t>
+        <w:rPr>
+          <w:b/>
+        </w:rPr>
+        <w:t>Budget Expense</w:t>
+      </w:r>
+      <w:r>
+        <w:t>: 0</w:t>
       </w:r>
     </w:p>
     <w:p>
       <w:r>
-        <w:t>Internal hours: 400</w:t>
+        <w:rPr>
+          <w:b/>
+        </w:rPr>
+        <w:t>Internal Hours</w:t>
+      </w:r>
+      <w:r>
+        <w:t>: 400</w:t>
       </w:r>
     </w:p>
     <w:p>
       <w:r>
-        <w:t>External hours: 300</w:t>
+        <w:rPr>
+          <w:b/>
+        </w:rPr>
+        <w:t>External Hours</w:t>
+      </w:r>
+      <w:r>
+        <w:t>: 300</w:t>
       </w:r>
     </w:p>
     <w:p>
       <w:r>
-        <w:t>Solutions involvement: True</w:t>
+        <w:rPr>
+          <w:b/>
+        </w:rPr>
+        <w:t>Solutions Involvement</w:t>
+      </w:r>
+      <w:r>
+        <w:t>: True</w:t>
       </w:r>
     </w:p>
     <w:p>
       <w:r>
-        <w:t>Solutions hours: 105</w:t>
+        <w:rPr>
+          <w:b/>
+        </w:rPr>
+        <w:t>Solutions Hours</w:t>
+      </w:r>
+      <w:r>
+        <w:t>: 105</w:t>
       </w:r>
     </w:p>
     <w:p>
       <w:r>
-        <w:t>PMO involvement: True</w:t>
+        <w:rPr>
+          <w:b/>
+        </w:rPr>
+        <w:t>PMO Involvement</w:t>
+      </w:r>
+      <w:r>
+        <w:t>: True</w:t>
       </w:r>
     </w:p>
     <w:p>
       <w:r>
-        <w:t>PMO hours: 175</w:t>
+        <w:rPr>
+          <w:b/>
+        </w:rPr>
+        <w:t>PMO Hours</w:t>
+      </w:r>
+      <w:r>
+        <w:t>: 175</w:t>
       </w:r>
     </w:p>
     <w:p>
       <w:r>
-        <w:t>Total expected hours: 980</w:t>
+        <w:rPr>
+          <w:b/>
+        </w:rPr>
+        <w:t>Total Expected Hours</w:t>
+      </w:r>
+      <w:r>
+        <w:t>: 980</w:t>
       </w:r>
     </w:p>
     <w:p>
@@ -74,67 +152,145 @@
     </w:p>
     <w:p>
       <w:r>
-        <w:t>Project title: Sample Project</w:t>
+        <w:rPr>
+          <w:b/>
+        </w:rPr>
+        <w:t>Project Title</w:t>
+      </w:r>
+      <w:r>
+        <w:t>: Sample Project</w:t>
       </w:r>
     </w:p>
     <w:p>
       <w:r>
-        <w:t>Project description: Create a sample project for customers to better understand how this tool works</w:t>
+        <w:rPr>
+          <w:b/>
+        </w:rPr>
+        <w:t>Project Description</w:t>
+      </w:r>
+      <w:r>
+        <w:t>: Create a sample project for customers to better understand how this tool works</w:t>
       </w:r>
     </w:p>
     <w:p>
       <w:r>
-        <w:t>Business driver: Feature Demo</w:t>
+        <w:rPr>
+          <w:b/>
+        </w:rPr>
+        <w:t>Business Driver</w:t>
+      </w:r>
+      <w:r>
+        <w:t>: Feature Demo</w:t>
       </w:r>
     </w:p>
     <w:p>
       <w:r>
-        <w:t>Business value: If folks like the tool and it is easily used, they could use the same or similar functionality</w:t>
+        <w:rPr>
+          <w:b/>
+        </w:rPr>
+        <w:t>Business Value</w:t>
+      </w:r>
+      <w:r>
+        <w:t>: If folks like the tool and it is easily used, they could use the same or similar functionality</w:t>
       </w:r>
     </w:p>
     <w:p>
       <w:r>
-        <w:t>Business risk: without Sample Project, the customer is going to be stuck reading spreadsheets, which is a real drag, man…</w:t>
+        <w:rPr>
+          <w:b/>
+        </w:rPr>
+        <w:t>Business Risk</w:t>
+      </w:r>
+      <w:r>
+        <w:t>: without Sample Project, the customer is going to be stuck reading spreadsheets, which is a real drag, man…</w:t>
       </w:r>
     </w:p>
     <w:p>
       <w:r>
-        <w:t>Budget expense: 2500</w:t>
+        <w:rPr>
+          <w:b/>
+        </w:rPr>
+        <w:t>Budget Expense</w:t>
+      </w:r>
+      <w:r>
+        <w:t>: 2500</w:t>
       </w:r>
     </w:p>
     <w:p>
       <w:r>
-        <w:t>Internal hours: 50</w:t>
+        <w:rPr>
+          <w:b/>
+        </w:rPr>
+        <w:t>Internal Hours</w:t>
+      </w:r>
+      <w:r>
+        <w:t>: 50</w:t>
       </w:r>
     </w:p>
     <w:p>
       <w:r>
-        <w:t>External hours: 0</w:t>
+        <w:rPr>
+          <w:b/>
+        </w:rPr>
+        <w:t>External Hours</w:t>
+      </w:r>
+      <w:r>
+        <w:t>: 0</w:t>
       </w:r>
     </w:p>
     <w:p>
       <w:r>
-        <w:t>Solutions involvement: False</w:t>
+        <w:rPr>
+          <w:b/>
+        </w:rPr>
+        <w:t>Solutions Involvement</w:t>
+      </w:r>
+      <w:r>
+        <w:t>: False</w:t>
       </w:r>
     </w:p>
     <w:p>
       <w:r>
-        <w:t>Solutions hours: 0</w:t>
+        <w:rPr>
+          <w:b/>
+        </w:rPr>
+        <w:t>Solutions Hours</w:t>
+      </w:r>
+      <w:r>
+        <w:t>: 0</w:t>
       </w:r>
     </w:p>
     <w:p>
       <w:r>
-        <w:t>PMO involvement: False</w:t>
+        <w:rPr>
+          <w:b/>
+        </w:rPr>
+        <w:t>PMO Involvement</w:t>
+      </w:r>
+      <w:r>
+        <w:t>: False</w:t>
       </w:r>
     </w:p>
     <w:p>
       <w:r>
-        <w:t>PMO hours: 0</w:t>
+        <w:rPr>
+          <w:b/>
+        </w:rPr>
+        <w:t>PMO Hours</w:t>
+      </w:r>
+      <w:r>
+        <w:t>: 0</w:t>
       </w:r>
     </w:p>
     <w:p>
       <w:r>
-        <w:t>Total expected hours: 50</w:t>
+        <w:rPr>
+          <w:b/>
+        </w:rPr>
+        <w:t>Total Expected Hours</w:t>
+      </w:r>
+      <w:r>
+        <w:t>: 50</w:t>
       </w:r>
     </w:p>
     <w:p>

</xml_diff>

<commit_message>
change the project title so that it is larger and doesn't have a label.
</commit_message>
<xml_diff>
--- a/working_files/budget.docx
+++ b/working_files/budget.docx
@@ -6,11 +6,9 @@
       <w:r>
         <w:rPr>
           <w:b/>
+          <w:sz w:val="28"/>
         </w:rPr>
-        <w:t>Project Title</w:t>
-      </w:r>
-      <w:r>
-        <w:t>: M365 Monthly Release</w:t>
+        <w:t>M365 Monthly Release</w:t>
       </w:r>
     </w:p>
     <w:p>
@@ -154,11 +152,9 @@
       <w:r>
         <w:rPr>
           <w:b/>
+          <w:sz w:val="28"/>
         </w:rPr>
-        <w:t>Project Title</w:t>
-      </w:r>
-      <w:r>
-        <w:t>: Sample Project</w:t>
+        <w:t>Sample Project</w:t>
       </w:r>
     </w:p>
     <w:p>

</xml_diff>